<commit_message>
hert duty table fix
</commit_message>
<xml_diff>
--- a/storage/ABTC_PHILHEALTH_CARD.docx
+++ b/storage/ABTC_PHILHEALTH_CARD.docx
@@ -2046,6 +2046,7 @@
         </w:rPr>
         <w:tab/>
       </w:r>
+      <w:proofErr w:type="gramStart"/>
       <w:r>
         <w:rPr>
           <w:rFonts w:ascii="Arial" w:hAnsi="Arial" w:cs="Arial"/>
@@ -2075,7 +2076,18 @@
           <w:sz w:val="20"/>
           <w:szCs w:val="20"/>
         </w:rPr>
-        <w:t>) N/A by ingestion mode</w:t>
+        <w:t>)</w:t>
+      </w:r>
+      <w:proofErr w:type="gramEnd"/>
+      <w:r>
+        <w:rPr>
+          <w:rFonts w:ascii="Arial" w:hAnsi="Arial" w:cs="Arial"/>
+          <w:b/>
+          <w:bCs/>
+          <w:sz w:val="20"/>
+          <w:szCs w:val="20"/>
+        </w:rPr>
+        <w:t xml:space="preserve"> N/A by ingestion mode</w:t>
       </w:r>
       <w:r>
         <w:rPr>
@@ -2228,8 +2240,20 @@
           <w:sz w:val="20"/>
           <w:szCs w:val="20"/>
         </w:rPr>
-        <w:t>) DOG   (</w:t>
-      </w:r>
+        <w:t>) DOG</w:t>
+      </w:r>
+      <w:proofErr w:type="gramStart"/>
+      <w:r>
+        <w:rPr>
+          <w:rFonts w:ascii="Arial" w:hAnsi="Arial" w:cs="Arial"/>
+          <w:b/>
+          <w:bCs/>
+          <w:sz w:val="20"/>
+          <w:szCs w:val="20"/>
+        </w:rPr>
+        <w:t xml:space="preserve">   (</w:t>
+      </w:r>
+      <w:proofErr w:type="gramEnd"/>
       <w:r>
         <w:rPr>
           <w:rFonts w:ascii="Arial" w:hAnsi="Arial" w:cs="Arial"/>
@@ -2429,6 +2453,26 @@
           <w:szCs w:val="20"/>
         </w:rPr>
         <w:tab/>
+      </w:r>
+      <w:r>
+        <w:rPr>
+          <w:rFonts w:ascii="Arial" w:hAnsi="Arial" w:cs="Arial"/>
+          <w:b/>
+          <w:bCs/>
+          <w:color w:val="FF0000"/>
+          <w:sz w:val="22"/>
+          <w:szCs w:val="22"/>
+        </w:rPr>
+        <w:t>*</w:t>
+      </w:r>
+      <w:r>
+        <w:rPr>
+          <w:rFonts w:ascii="Arial" w:hAnsi="Arial" w:cs="Arial"/>
+          <w:b/>
+          <w:bCs/>
+          <w:sz w:val="20"/>
+          <w:szCs w:val="20"/>
+        </w:rPr>
         <w:t>4. Past History of Animal Bite:</w:t>
       </w:r>
       <w:r>
@@ -2439,27 +2483,49 @@
           <w:sz w:val="20"/>
           <w:szCs w:val="20"/>
         </w:rPr>
-        <w:t xml:space="preserve"> (</w:t>
-      </w:r>
-      <w:r>
-        <w:rPr>
-          <w:rFonts w:ascii="Arial" w:hAnsi="Arial" w:cs="Arial"/>
-          <w:b/>
-          <w:bCs/>
-          <w:sz w:val="20"/>
-          <w:szCs w:val="20"/>
-        </w:rPr>
         <w:t xml:space="preserve"> </w:t>
       </w:r>
-      <w:r>
-        <w:rPr>
-          <w:rFonts w:ascii="Arial" w:hAnsi="Arial" w:cs="Arial"/>
-          <w:b/>
-          <w:bCs/>
-          <w:sz w:val="20"/>
-          <w:szCs w:val="20"/>
-        </w:rPr>
-        <w:t>) YES   (</w:t>
+      <w:proofErr w:type="gramStart"/>
+      <w:r>
+        <w:rPr>
+          <w:rFonts w:ascii="Arial" w:hAnsi="Arial" w:cs="Arial"/>
+          <w:b/>
+          <w:bCs/>
+          <w:sz w:val="20"/>
+          <w:szCs w:val="20"/>
+        </w:rPr>
+        <w:t>(</w:t>
+      </w:r>
+      <w:r>
+        <w:rPr>
+          <w:rFonts w:ascii="Arial" w:hAnsi="Arial" w:cs="Arial"/>
+          <w:b/>
+          <w:bCs/>
+          <w:sz w:val="20"/>
+          <w:szCs w:val="20"/>
+        </w:rPr>
+        <w:t xml:space="preserve"> </w:t>
+      </w:r>
+      <w:r>
+        <w:rPr>
+          <w:rFonts w:ascii="Arial" w:hAnsi="Arial" w:cs="Arial"/>
+          <w:b/>
+          <w:bCs/>
+          <w:sz w:val="20"/>
+          <w:szCs w:val="20"/>
+        </w:rPr>
+        <w:t>)</w:t>
+      </w:r>
+      <w:proofErr w:type="gramEnd"/>
+      <w:r>
+        <w:rPr>
+          <w:rFonts w:ascii="Arial" w:hAnsi="Arial" w:cs="Arial"/>
+          <w:b/>
+          <w:bCs/>
+          <w:sz w:val="20"/>
+          <w:szCs w:val="20"/>
+        </w:rPr>
+        <w:t xml:space="preserve"> YES   (</w:t>
       </w:r>
       <w:r>
         <w:rPr>
@@ -2600,7 +2666,29 @@
           <w:sz w:val="20"/>
           <w:szCs w:val="20"/>
         </w:rPr>
-        <w:t>) YES   ( ) NO</w:t>
+        <w:t>) YES</w:t>
+      </w:r>
+      <w:proofErr w:type="gramStart"/>
+      <w:r>
+        <w:rPr>
+          <w:rFonts w:ascii="Arial" w:hAnsi="Arial" w:cs="Arial"/>
+          <w:b/>
+          <w:bCs/>
+          <w:sz w:val="20"/>
+          <w:szCs w:val="20"/>
+        </w:rPr>
+        <w:t xml:space="preserve">   (</w:t>
+      </w:r>
+      <w:proofErr w:type="gramEnd"/>
+      <w:r>
+        <w:rPr>
+          <w:rFonts w:ascii="Arial" w:hAnsi="Arial" w:cs="Arial"/>
+          <w:b/>
+          <w:bCs/>
+          <w:sz w:val="20"/>
+          <w:szCs w:val="20"/>
+        </w:rPr>
+        <w:t xml:space="preserve"> ) NO</w:t>
       </w:r>
     </w:p>
     <w:tbl>
@@ -2852,7 +2940,25 @@
                 <w:sz w:val="20"/>
                 <w:szCs w:val="20"/>
               </w:rPr>
-              <w:t>) ID   ( ) IM</w:t>
+              <w:t>) ID</w:t>
+            </w:r>
+            <w:proofErr w:type="gramStart"/>
+            <w:r>
+              <w:rPr>
+                <w:rFonts w:ascii="Arial" w:hAnsi="Arial" w:cs="Arial"/>
+                <w:sz w:val="20"/>
+                <w:szCs w:val="20"/>
+              </w:rPr>
+              <w:t xml:space="preserve">   (</w:t>
+            </w:r>
+            <w:proofErr w:type="gramEnd"/>
+            <w:r>
+              <w:rPr>
+                <w:rFonts w:ascii="Arial" w:hAnsi="Arial" w:cs="Arial"/>
+                <w:sz w:val="20"/>
+                <w:szCs w:val="20"/>
+              </w:rPr>
+              <w:t xml:space="preserve"> ) IM</w:t>
             </w:r>
           </w:p>
         </w:tc>
@@ -2983,7 +3089,25 @@
                 <w:sz w:val="20"/>
                 <w:szCs w:val="20"/>
               </w:rPr>
-              <w:t>) ID   ( ) IM</w:t>
+              <w:t>) ID</w:t>
+            </w:r>
+            <w:proofErr w:type="gramStart"/>
+            <w:r>
+              <w:rPr>
+                <w:rFonts w:ascii="Arial" w:hAnsi="Arial" w:cs="Arial"/>
+                <w:sz w:val="20"/>
+                <w:szCs w:val="20"/>
+              </w:rPr>
+              <w:t xml:space="preserve">   (</w:t>
+            </w:r>
+            <w:proofErr w:type="gramEnd"/>
+            <w:r>
+              <w:rPr>
+                <w:rFonts w:ascii="Arial" w:hAnsi="Arial" w:cs="Arial"/>
+                <w:sz w:val="20"/>
+                <w:szCs w:val="20"/>
+              </w:rPr>
+              <w:t xml:space="preserve"> ) IM</w:t>
             </w:r>
           </w:p>
         </w:tc>
@@ -3130,7 +3254,25 @@
                 <w:sz w:val="20"/>
                 <w:szCs w:val="20"/>
               </w:rPr>
-              <w:t>) ID   ( ) IM</w:t>
+              <w:t>) ID</w:t>
+            </w:r>
+            <w:proofErr w:type="gramStart"/>
+            <w:r>
+              <w:rPr>
+                <w:rFonts w:ascii="Arial" w:hAnsi="Arial" w:cs="Arial"/>
+                <w:sz w:val="20"/>
+                <w:szCs w:val="20"/>
+              </w:rPr>
+              <w:t xml:space="preserve">   (</w:t>
+            </w:r>
+            <w:proofErr w:type="gramEnd"/>
+            <w:r>
+              <w:rPr>
+                <w:rFonts w:ascii="Arial" w:hAnsi="Arial" w:cs="Arial"/>
+                <w:sz w:val="20"/>
+                <w:szCs w:val="20"/>
+              </w:rPr>
+              <w:t xml:space="preserve"> ) IM</w:t>
             </w:r>
           </w:p>
         </w:tc>
@@ -3277,7 +3419,25 @@
                 <w:sz w:val="20"/>
                 <w:szCs w:val="20"/>
               </w:rPr>
-              <w:t>) ID   ( ) IM</w:t>
+              <w:t>) ID</w:t>
+            </w:r>
+            <w:proofErr w:type="gramStart"/>
+            <w:r>
+              <w:rPr>
+                <w:rFonts w:ascii="Arial" w:hAnsi="Arial" w:cs="Arial"/>
+                <w:sz w:val="20"/>
+                <w:szCs w:val="20"/>
+              </w:rPr>
+              <w:t xml:space="preserve">   (</w:t>
+            </w:r>
+            <w:proofErr w:type="gramEnd"/>
+            <w:r>
+              <w:rPr>
+                <w:rFonts w:ascii="Arial" w:hAnsi="Arial" w:cs="Arial"/>
+                <w:sz w:val="20"/>
+                <w:szCs w:val="20"/>
+              </w:rPr>
+              <w:t xml:space="preserve"> ) IM</w:t>
             </w:r>
           </w:p>
         </w:tc>
@@ -3385,8 +3545,9 @@
                 <w:sz w:val="14"/>
                 <w:szCs w:val="14"/>
               </w:rPr>
-              <w:t>BOOSTER DOSE ONLY (</w:t>
-            </w:r>
+              <w:t xml:space="preserve">BOOSTER DOSE ONLY </w:t>
+            </w:r>
+            <w:proofErr w:type="gramStart"/>
             <w:r>
               <w:rPr>
                 <w:rFonts w:ascii="Arial" w:hAnsi="Arial" w:cs="Arial"/>
@@ -3395,7 +3556,7 @@
                 <w:sz w:val="14"/>
                 <w:szCs w:val="14"/>
               </w:rPr>
-              <w:t xml:space="preserve"> </w:t>
+              <w:t>(</w:t>
             </w:r>
             <w:r>
               <w:rPr>
@@ -3405,7 +3566,28 @@
                 <w:sz w:val="14"/>
                 <w:szCs w:val="14"/>
               </w:rPr>
-              <w:t>) YES</w:t>
+              <w:t xml:space="preserve"> </w:t>
+            </w:r>
+            <w:r>
+              <w:rPr>
+                <w:rFonts w:ascii="Arial" w:hAnsi="Arial" w:cs="Arial"/>
+                <w:b/>
+                <w:bCs/>
+                <w:sz w:val="14"/>
+                <w:szCs w:val="14"/>
+              </w:rPr>
+              <w:t>)</w:t>
+            </w:r>
+            <w:proofErr w:type="gramEnd"/>
+            <w:r>
+              <w:rPr>
+                <w:rFonts w:ascii="Arial" w:hAnsi="Arial" w:cs="Arial"/>
+                <w:b/>
+                <w:bCs/>
+                <w:sz w:val="14"/>
+                <w:szCs w:val="14"/>
+              </w:rPr>
+              <w:t xml:space="preserve"> YES</w:t>
             </w:r>
           </w:p>
           <w:p>
@@ -3443,6 +3625,7 @@
                 <w:szCs w:val="22"/>
               </w:rPr>
             </w:pPr>
+            <w:proofErr w:type="gramStart"/>
             <w:r>
               <w:rPr>
                 <w:rFonts w:ascii="Arial" w:hAnsi="Arial" w:cs="Arial"/>
@@ -3457,7 +3640,16 @@
                 <w:sz w:val="20"/>
                 <w:szCs w:val="20"/>
               </w:rPr>
-              <w:t>) ID   ( ) IM</w:t>
+              <w:t>)</w:t>
+            </w:r>
+            <w:proofErr w:type="gramEnd"/>
+            <w:r>
+              <w:rPr>
+                <w:rFonts w:ascii="Arial" w:hAnsi="Arial" w:cs="Arial"/>
+                <w:sz w:val="20"/>
+                <w:szCs w:val="20"/>
+              </w:rPr>
+              <w:t xml:space="preserve"> ID   ( ) IM</w:t>
             </w:r>
           </w:p>
         </w:tc>
@@ -3547,6 +3739,7 @@
                 <w:szCs w:val="22"/>
               </w:rPr>
             </w:pPr>
+            <w:proofErr w:type="gramStart"/>
             <w:r>
               <w:rPr>
                 <w:rFonts w:ascii="Arial" w:hAnsi="Arial" w:cs="Arial"/>
@@ -3569,7 +3762,16 @@
                 <w:sz w:val="20"/>
                 <w:szCs w:val="20"/>
               </w:rPr>
-              <w:t>) ID   ( ) IM</w:t>
+              <w:t>)</w:t>
+            </w:r>
+            <w:proofErr w:type="gramEnd"/>
+            <w:r>
+              <w:rPr>
+                <w:rFonts w:ascii="Arial" w:hAnsi="Arial" w:cs="Arial"/>
+                <w:sz w:val="20"/>
+                <w:szCs w:val="20"/>
+              </w:rPr>
+              <w:t xml:space="preserve"> ID   ( ) IM</w:t>
             </w:r>
           </w:p>
         </w:tc>
@@ -3922,13 +4124,23 @@
                 <w:szCs w:val="22"/>
               </w:rPr>
             </w:pPr>
-            <w:r>
-              <w:rPr>
-                <w:rFonts w:ascii="Arial" w:hAnsi="Arial" w:cs="Arial"/>
-                <w:sz w:val="22"/>
-                <w:szCs w:val="22"/>
-              </w:rPr>
-              <w:t>(  ) NONE</w:t>
+            <w:proofErr w:type="gramStart"/>
+            <w:r>
+              <w:rPr>
+                <w:rFonts w:ascii="Arial" w:hAnsi="Arial" w:cs="Arial"/>
+                <w:sz w:val="22"/>
+                <w:szCs w:val="22"/>
+              </w:rPr>
+              <w:t>(  )</w:t>
+            </w:r>
+            <w:proofErr w:type="gramEnd"/>
+            <w:r>
+              <w:rPr>
+                <w:rFonts w:ascii="Arial" w:hAnsi="Arial" w:cs="Arial"/>
+                <w:sz w:val="22"/>
+                <w:szCs w:val="22"/>
+              </w:rPr>
+              <w:t xml:space="preserve"> NONE</w:t>
             </w:r>
           </w:p>
         </w:tc>

</xml_diff>

<commit_message>
abtc card ml fix
</commit_message>
<xml_diff>
--- a/storage/ABTC_PHILHEALTH_CARD.docx
+++ b/storage/ABTC_PHILHEALTH_CARD.docx
@@ -18,6 +18,173 @@
           <w:rFonts w:ascii="Arial" w:hAnsi="Arial" w:cs="Arial"/>
           <w:b/>
           <w:bCs/>
+          <w:noProof/>
+          <w:sz w:val="28"/>
+          <w:szCs w:val="28"/>
+        </w:rPr>
+        <mc:AlternateContent>
+          <mc:Choice Requires="wps">
+            <w:drawing>
+              <wp:anchor distT="0" distB="0" distL="114300" distR="114300" simplePos="0" relativeHeight="251665408" behindDoc="0" locked="0" layoutInCell="1" allowOverlap="1" wp14:anchorId="382A158C" wp14:editId="1499D7D7">
+                <wp:simplePos x="0" y="0"/>
+                <wp:positionH relativeFrom="margin">
+                  <wp:align>right</wp:align>
+                </wp:positionH>
+                <wp:positionV relativeFrom="paragraph">
+                  <wp:posOffset>12694</wp:posOffset>
+                </wp:positionV>
+                <wp:extent cx="2580238" cy="932507"/>
+                <wp:effectExtent l="0" t="0" r="0" b="1270"/>
+                <wp:wrapNone/>
+                <wp:docPr id="1544129249" name="Text Box 5"/>
+                <wp:cNvGraphicFramePr/>
+                <a:graphic xmlns:a="http://schemas.openxmlformats.org/drawingml/2006/main">
+                  <a:graphicData uri="http://schemas.microsoft.com/office/word/2010/wordprocessingShape">
+                    <wps:wsp>
+                      <wps:cNvSpPr txBox="1"/>
+                      <wps:spPr>
+                        <a:xfrm>
+                          <a:off x="0" y="0"/>
+                          <a:ext cx="2580238" cy="932507"/>
+                        </a:xfrm>
+                        <a:prstGeom prst="rect">
+                          <a:avLst/>
+                        </a:prstGeom>
+                        <a:noFill/>
+                        <a:ln w="6350">
+                          <a:noFill/>
+                        </a:ln>
+                      </wps:spPr>
+                      <wps:txbx>
+                        <w:txbxContent>
+                          <w:p>
+                            <w:pPr>
+                              <w:rPr>
+                                <w:rFonts w:ascii="Arial" w:hAnsi="Arial" w:cs="Arial"/>
+                                <w:i/>
+                                <w:iCs/>
+                                <w:sz w:val="20"/>
+                                <w:szCs w:val="20"/>
+                              </w:rPr>
+                            </w:pPr>
+                            <w:r>
+                              <w:rPr>
+                                <w:rFonts w:ascii="Arial" w:hAnsi="Arial" w:cs="Arial"/>
+                                <w:i/>
+                                <w:iCs/>
+                                <w:sz w:val="20"/>
+                                <w:szCs w:val="20"/>
+                              </w:rPr>
+                              <w:t>PROCESS BEFORE ${</w:t>
+                            </w:r>
+                            <w:proofErr w:type="spellStart"/>
+                            <w:r>
+                              <w:rPr>
+                                <w:rFonts w:ascii="Arial" w:hAnsi="Arial" w:cs="Arial"/>
+                                <w:i/>
+                                <w:iCs/>
+                                <w:sz w:val="20"/>
+                                <w:szCs w:val="20"/>
+                              </w:rPr>
+                              <w:t>pbdate</w:t>
+                            </w:r>
+                            <w:proofErr w:type="spellEnd"/>
+                            <w:r>
+                              <w:rPr>
+                                <w:rFonts w:ascii="Arial" w:hAnsi="Arial" w:cs="Arial"/>
+                                <w:i/>
+                                <w:iCs/>
+                                <w:sz w:val="20"/>
+                                <w:szCs w:val="20"/>
+                              </w:rPr>
+                              <w:t>}</w:t>
+                            </w:r>
+                          </w:p>
+                        </w:txbxContent>
+                      </wps:txbx>
+                      <wps:bodyPr rot="0" spcFirstLastPara="0" vertOverflow="overflow" horzOverflow="overflow" vert="horz" wrap="square" lIns="91440" tIns="45720" rIns="91440" bIns="45720" numCol="1" spcCol="0" rtlCol="0" fromWordArt="0" anchor="t" anchorCtr="0" forceAA="0" compatLnSpc="1">
+                        <a:prstTxWarp prst="textNoShape">
+                          <a:avLst/>
+                        </a:prstTxWarp>
+                        <a:noAutofit/>
+                      </wps:bodyPr>
+                    </wps:wsp>
+                  </a:graphicData>
+                </a:graphic>
+                <wp14:sizeRelH relativeFrom="margin">
+                  <wp14:pctWidth>0</wp14:pctWidth>
+                </wp14:sizeRelH>
+                <wp14:sizeRelV relativeFrom="margin">
+                  <wp14:pctHeight>0</wp14:pctHeight>
+                </wp14:sizeRelV>
+              </wp:anchor>
+            </w:drawing>
+          </mc:Choice>
+          <mc:Fallback>
+            <w:pict>
+              <v:shapetype w14:anchorId="382A158C" id="_x0000_t202" coordsize="21600,21600" o:spt="202" path="m,l,21600r21600,l21600,xe">
+                <v:stroke joinstyle="miter"/>
+                <v:path gradientshapeok="t" o:connecttype="rect"/>
+              </v:shapetype>
+              <v:shape id="Text Box 5" o:spid="_x0000_s1026" type="#_x0000_t202" style="position:absolute;left:0;text-align:left;margin-left:151.95pt;margin-top:1pt;width:203.15pt;height:73.45pt;z-index:251665408;visibility:visible;mso-wrap-style:square;mso-width-percent:0;mso-height-percent:0;mso-wrap-distance-left:9pt;mso-wrap-distance-top:0;mso-wrap-distance-right:9pt;mso-wrap-distance-bottom:0;mso-position-horizontal:right;mso-position-horizontal-relative:margin;mso-position-vertical:absolute;mso-position-vertical-relative:text;mso-width-percent:0;mso-height-percent:0;mso-width-relative:margin;mso-height-relative:margin;v-text-anchor:top" o:gfxdata="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" filled="f" stroked="f" strokeweight=".5pt">
+                <v:textbox>
+                  <w:txbxContent>
+                    <w:p>
+                      <w:pPr>
+                        <w:rPr>
+                          <w:rFonts w:ascii="Arial" w:hAnsi="Arial" w:cs="Arial"/>
+                          <w:i/>
+                          <w:iCs/>
+                          <w:sz w:val="20"/>
+                          <w:szCs w:val="20"/>
+                        </w:rPr>
+                      </w:pPr>
+                      <w:r>
+                        <w:rPr>
+                          <w:rFonts w:ascii="Arial" w:hAnsi="Arial" w:cs="Arial"/>
+                          <w:i/>
+                          <w:iCs/>
+                          <w:sz w:val="20"/>
+                          <w:szCs w:val="20"/>
+                        </w:rPr>
+                        <w:t>PROCESS BEFORE ${</w:t>
+                      </w:r>
+                      <w:proofErr w:type="spellStart"/>
+                      <w:r>
+                        <w:rPr>
+                          <w:rFonts w:ascii="Arial" w:hAnsi="Arial" w:cs="Arial"/>
+                          <w:i/>
+                          <w:iCs/>
+                          <w:sz w:val="20"/>
+                          <w:szCs w:val="20"/>
+                        </w:rPr>
+                        <w:t>pbdate</w:t>
+                      </w:r>
+                      <w:proofErr w:type="spellEnd"/>
+                      <w:r>
+                        <w:rPr>
+                          <w:rFonts w:ascii="Arial" w:hAnsi="Arial" w:cs="Arial"/>
+                          <w:i/>
+                          <w:iCs/>
+                          <w:sz w:val="20"/>
+                          <w:szCs w:val="20"/>
+                        </w:rPr>
+                        <w:t>}</w:t>
+                      </w:r>
+                    </w:p>
+                  </w:txbxContent>
+                </v:textbox>
+                <w10:wrap anchorx="margin"/>
+              </v:shape>
+            </w:pict>
+          </mc:Fallback>
+        </mc:AlternateContent>
+      </w:r>
+      <w:r>
+        <w:rPr>
+          <w:rFonts w:ascii="Arial" w:hAnsi="Arial" w:cs="Arial"/>
+          <w:b/>
+          <w:bCs/>
           <w:sz w:val="28"/>
           <w:szCs w:val="28"/>
         </w:rPr>
@@ -210,7 +377,31 @@
           <w:szCs w:val="20"/>
           <w:u w:val="single"/>
         </w:rPr>
-        <w:t>${case_id}</w:t>
+        <w:t>${</w:t>
+      </w:r>
+      <w:proofErr w:type="spellStart"/>
+      <w:r>
+        <w:rPr>
+          <w:rFonts w:ascii="Arial" w:hAnsi="Arial" w:cs="Arial"/>
+          <w:b/>
+          <w:bCs/>
+          <w:sz w:val="20"/>
+          <w:szCs w:val="20"/>
+          <w:u w:val="single"/>
+        </w:rPr>
+        <w:t>case_id</w:t>
+      </w:r>
+      <w:proofErr w:type="spellEnd"/>
+      <w:r>
+        <w:rPr>
+          <w:rFonts w:ascii="Arial" w:hAnsi="Arial" w:cs="Arial"/>
+          <w:b/>
+          <w:bCs/>
+          <w:sz w:val="20"/>
+          <w:szCs w:val="20"/>
+          <w:u w:val="single"/>
+        </w:rPr>
+        <w:t>}</w:t>
       </w:r>
       <w:r>
         <w:rPr>
@@ -354,7 +545,31 @@
           <w:szCs w:val="20"/>
           <w:u w:val="single"/>
         </w:rPr>
-        <w:t>${created_at}</w:t>
+        <w:t>${</w:t>
+      </w:r>
+      <w:proofErr w:type="spellStart"/>
+      <w:r>
+        <w:rPr>
+          <w:rFonts w:ascii="Arial" w:hAnsi="Arial" w:cs="Arial"/>
+          <w:b/>
+          <w:bCs/>
+          <w:sz w:val="20"/>
+          <w:szCs w:val="20"/>
+          <w:u w:val="single"/>
+        </w:rPr>
+        <w:t>created_at</w:t>
+      </w:r>
+      <w:proofErr w:type="spellEnd"/>
+      <w:r>
+        <w:rPr>
+          <w:rFonts w:ascii="Arial" w:hAnsi="Arial" w:cs="Arial"/>
+          <w:b/>
+          <w:bCs/>
+          <w:sz w:val="20"/>
+          <w:szCs w:val="20"/>
+          <w:u w:val="single"/>
+        </w:rPr>
+        <w:t>}</w:t>
       </w:r>
     </w:p>
     <w:p>
@@ -425,7 +640,25 @@
                                 <w:sz w:val="20"/>
                                 <w:szCs w:val="20"/>
                               </w:rPr>
-                              <w:t>${philhealth_pin}</w:t>
+                              <w:t>${</w:t>
+                            </w:r>
+                            <w:proofErr w:type="spellStart"/>
+                            <w:r>
+                              <w:rPr>
+                                <w:rFonts w:ascii="Arial" w:hAnsi="Arial" w:cs="Arial"/>
+                                <w:sz w:val="20"/>
+                                <w:szCs w:val="20"/>
+                              </w:rPr>
+                              <w:t>philhealth_pin</w:t>
+                            </w:r>
+                            <w:proofErr w:type="spellEnd"/>
+                            <w:r>
+                              <w:rPr>
+                                <w:rFonts w:ascii="Arial" w:hAnsi="Arial" w:cs="Arial"/>
+                                <w:sz w:val="20"/>
+                                <w:szCs w:val="20"/>
+                              </w:rPr>
+                              <w:t>}</w:t>
                             </w:r>
                           </w:p>
                         </w:txbxContent>
@@ -450,11 +683,7 @@
           </mc:Choice>
           <mc:Fallback>
             <w:pict>
-              <v:shapetype w14:anchorId="42335093" id="_x0000_t202" coordsize="21600,21600" o:spt="202" path="m,l,21600r21600,l21600,xe">
-                <v:stroke joinstyle="miter"/>
-                <v:path gradientshapeok="t" o:connecttype="rect"/>
-              </v:shapetype>
-              <v:shape id="Text Box 2" o:spid="_x0000_s1026" type="#_x0000_t202" style="position:absolute;margin-left:183.75pt;margin-top:15.1pt;width:211.3pt;height:22.45pt;z-index:251660288;visibility:visible;mso-wrap-style:square;mso-width-percent:0;mso-height-percent:0;mso-wrap-distance-left:9pt;mso-wrap-distance-top:0;mso-wrap-distance-right:9pt;mso-wrap-distance-bottom:0;mso-position-horizontal:absolute;mso-position-horizontal-relative:text;mso-position-vertical:absolute;mso-position-vertical-relative:text;mso-width-percent:0;mso-height-percent:0;mso-width-relative:margin;mso-height-relative:margin;v-text-anchor:top" o:gfxdata="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" filled="f" stroked="f" strokeweight=".5pt">
+              <v:shape w14:anchorId="42335093" id="Text Box 2" o:spid="_x0000_s1027" type="#_x0000_t202" style="position:absolute;margin-left:183.75pt;margin-top:15.1pt;width:211.3pt;height:22.45pt;z-index:251660288;visibility:visible;mso-wrap-style:square;mso-width-percent:0;mso-height-percent:0;mso-wrap-distance-left:9pt;mso-wrap-distance-top:0;mso-wrap-distance-right:9pt;mso-wrap-distance-bottom:0;mso-position-horizontal:absolute;mso-position-horizontal-relative:text;mso-position-vertical:absolute;mso-position-vertical-relative:text;mso-width-percent:0;mso-height-percent:0;mso-width-relative:margin;mso-height-relative:margin;v-text-anchor:top" o:gfxdata="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" filled="f" stroked="f" strokeweight=".5pt">
                 <v:textbox>
                   <w:txbxContent>
                     <w:p>
@@ -471,7 +700,25 @@
                           <w:sz w:val="20"/>
                           <w:szCs w:val="20"/>
                         </w:rPr>
-                        <w:t>${philhealth_pin}</w:t>
+                        <w:t>${</w:t>
+                      </w:r>
+                      <w:proofErr w:type="spellStart"/>
+                      <w:r>
+                        <w:rPr>
+                          <w:rFonts w:ascii="Arial" w:hAnsi="Arial" w:cs="Arial"/>
+                          <w:sz w:val="20"/>
+                          <w:szCs w:val="20"/>
+                        </w:rPr>
+                        <w:t>philhealth_pin</w:t>
+                      </w:r>
+                      <w:proofErr w:type="spellEnd"/>
+                      <w:r>
+                        <w:rPr>
+                          <w:rFonts w:ascii="Arial" w:hAnsi="Arial" w:cs="Arial"/>
+                          <w:sz w:val="20"/>
+                          <w:szCs w:val="20"/>
+                        </w:rPr>
+                        <w:t>}</w:t>
                       </w:r>
                     </w:p>
                   </w:txbxContent>
@@ -576,7 +823,7 @@
           </mc:Choice>
           <mc:Fallback>
             <w:pict>
-              <v:shape w14:anchorId="277D8B52" id="_x0000_s1027" type="#_x0000_t202" style="position:absolute;margin-left:47.05pt;margin-top:20.25pt;width:364.2pt;height:22.45pt;z-index:251664384;visibility:visible;mso-wrap-style:square;mso-width-percent:0;mso-height-percent:0;mso-wrap-distance-left:9pt;mso-wrap-distance-top:0;mso-wrap-distance-right:9pt;mso-wrap-distance-bottom:0;mso-position-horizontal:absolute;mso-position-horizontal-relative:text;mso-position-vertical:absolute;mso-position-vertical-relative:text;mso-width-percent:0;mso-height-percent:0;mso-width-relative:margin;mso-height-relative:margin;v-text-anchor:top" o:gfxdata="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" filled="f" stroked="f" strokeweight=".5pt">
+              <v:shape w14:anchorId="277D8B52" id="_x0000_s1028" type="#_x0000_t202" style="position:absolute;margin-left:47.05pt;margin-top:20.25pt;width:364.2pt;height:22.45pt;z-index:251664384;visibility:visible;mso-wrap-style:square;mso-width-percent:0;mso-height-percent:0;mso-wrap-distance-left:9pt;mso-wrap-distance-top:0;mso-wrap-distance-right:9pt;mso-wrap-distance-bottom:0;mso-position-horizontal:absolute;mso-position-horizontal-relative:text;mso-position-vertical:absolute;mso-position-vertical-relative:text;mso-width-percent:0;mso-height-percent:0;mso-width-relative:margin;mso-height-relative:margin;v-text-anchor:top" o:gfxdata="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" filled="f" stroked="f" strokeweight=".5pt">
                 <v:textbox>
                   <w:txbxContent>
                     <w:p>
@@ -661,7 +908,25 @@
                                 <w:sz w:val="20"/>
                                 <w:szCs w:val="20"/>
                               </w:rPr>
-                              <w:t>${get_name}</w:t>
+                              <w:t>${</w:t>
+                            </w:r>
+                            <w:proofErr w:type="spellStart"/>
+                            <w:r>
+                              <w:rPr>
+                                <w:rFonts w:ascii="Arial" w:hAnsi="Arial" w:cs="Arial"/>
+                                <w:sz w:val="20"/>
+                                <w:szCs w:val="20"/>
+                              </w:rPr>
+                              <w:t>get_name</w:t>
+                            </w:r>
+                            <w:proofErr w:type="spellEnd"/>
+                            <w:r>
+                              <w:rPr>
+                                <w:rFonts w:ascii="Arial" w:hAnsi="Arial" w:cs="Arial"/>
+                                <w:sz w:val="20"/>
+                                <w:szCs w:val="20"/>
+                              </w:rPr>
+                              <w:t>}</w:t>
                             </w:r>
                           </w:p>
                         </w:txbxContent>
@@ -686,7 +951,7 @@
           </mc:Choice>
           <mc:Fallback>
             <w:pict>
-              <v:shape w14:anchorId="75163359" id="_x0000_s1028" type="#_x0000_t202" style="position:absolute;margin-left:64.05pt;margin-top:6.45pt;width:364.2pt;height:22.45pt;z-index:251662336;visibility:visible;mso-wrap-style:square;mso-width-percent:0;mso-height-percent:0;mso-wrap-distance-left:9pt;mso-wrap-distance-top:0;mso-wrap-distance-right:9pt;mso-wrap-distance-bottom:0;mso-position-horizontal:absolute;mso-position-horizontal-relative:text;mso-position-vertical:absolute;mso-position-vertical-relative:text;mso-width-percent:0;mso-height-percent:0;mso-width-relative:margin;mso-height-relative:margin;v-text-anchor:top" o:gfxdata="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" filled="f" stroked="f" strokeweight=".5pt">
+              <v:shape w14:anchorId="75163359" id="_x0000_s1029" type="#_x0000_t202" style="position:absolute;margin-left:64.05pt;margin-top:6.45pt;width:364.2pt;height:22.45pt;z-index:251662336;visibility:visible;mso-wrap-style:square;mso-width-percent:0;mso-height-percent:0;mso-wrap-distance-left:9pt;mso-wrap-distance-top:0;mso-wrap-distance-right:9pt;mso-wrap-distance-bottom:0;mso-position-horizontal:absolute;mso-position-horizontal-relative:text;mso-position-vertical:absolute;mso-position-vertical-relative:text;mso-width-percent:0;mso-height-percent:0;mso-width-relative:margin;mso-height-relative:margin;v-text-anchor:top" o:gfxdata="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" filled="f" stroked="f" strokeweight=".5pt">
                 <v:textbox>
                   <w:txbxContent>
                     <w:p>
@@ -703,7 +968,25 @@
                           <w:sz w:val="20"/>
                           <w:szCs w:val="20"/>
                         </w:rPr>
-                        <w:t>${get_name}</w:t>
+                        <w:t>${</w:t>
+                      </w:r>
+                      <w:proofErr w:type="spellStart"/>
+                      <w:r>
+                        <w:rPr>
+                          <w:rFonts w:ascii="Arial" w:hAnsi="Arial" w:cs="Arial"/>
+                          <w:sz w:val="20"/>
+                          <w:szCs w:val="20"/>
+                        </w:rPr>
+                        <w:t>get_name</w:t>
+                      </w:r>
+                      <w:proofErr w:type="spellEnd"/>
+                      <w:r>
+                        <w:rPr>
+                          <w:rFonts w:ascii="Arial" w:hAnsi="Arial" w:cs="Arial"/>
+                          <w:sz w:val="20"/>
+                          <w:szCs w:val="20"/>
+                        </w:rPr>
+                        <w:t>}</w:t>
                       </w:r>
                     </w:p>
                   </w:txbxContent>
@@ -752,7 +1035,29 @@
           <w:sz w:val="20"/>
           <w:szCs w:val="20"/>
         </w:rPr>
-        <w:t>${ifm}</w:t>
+        <w:t>${</w:t>
+      </w:r>
+      <w:proofErr w:type="spellStart"/>
+      <w:r>
+        <w:rPr>
+          <w:rFonts w:ascii="Arial" w:hAnsi="Arial" w:cs="Arial"/>
+          <w:b/>
+          <w:bCs/>
+          <w:sz w:val="20"/>
+          <w:szCs w:val="20"/>
+        </w:rPr>
+        <w:t>ifm</w:t>
+      </w:r>
+      <w:proofErr w:type="spellEnd"/>
+      <w:r>
+        <w:rPr>
+          <w:rFonts w:ascii="Arial" w:hAnsi="Arial" w:cs="Arial"/>
+          <w:b/>
+          <w:bCs/>
+          <w:sz w:val="20"/>
+          <w:szCs w:val="20"/>
+        </w:rPr>
+        <w:t>}</w:t>
       </w:r>
       <w:r>
         <w:rPr>
@@ -783,7 +1088,29 @@
           <w:sz w:val="20"/>
           <w:szCs w:val="20"/>
         </w:rPr>
-        <w:t>${ifd}</w:t>
+        <w:t>${</w:t>
+      </w:r>
+      <w:proofErr w:type="spellStart"/>
+      <w:r>
+        <w:rPr>
+          <w:rFonts w:ascii="Arial" w:hAnsi="Arial" w:cs="Arial"/>
+          <w:b/>
+          <w:bCs/>
+          <w:sz w:val="20"/>
+          <w:szCs w:val="20"/>
+        </w:rPr>
+        <w:t>ifd</w:t>
+      </w:r>
+      <w:proofErr w:type="spellEnd"/>
+      <w:r>
+        <w:rPr>
+          <w:rFonts w:ascii="Arial" w:hAnsi="Arial" w:cs="Arial"/>
+          <w:b/>
+          <w:bCs/>
+          <w:sz w:val="20"/>
+          <w:szCs w:val="20"/>
+        </w:rPr>
+        <w:t>}</w:t>
       </w:r>
       <w:r>
         <w:rPr>
@@ -925,7 +1252,31 @@
           <w:szCs w:val="20"/>
           <w:u w:val="single"/>
         </w:rPr>
-        <w:t>${bdate}</w:t>
+        <w:t>${</w:t>
+      </w:r>
+      <w:proofErr w:type="spellStart"/>
+      <w:r>
+        <w:rPr>
+          <w:rFonts w:ascii="Arial" w:hAnsi="Arial" w:cs="Arial"/>
+          <w:b/>
+          <w:bCs/>
+          <w:sz w:val="20"/>
+          <w:szCs w:val="20"/>
+          <w:u w:val="single"/>
+        </w:rPr>
+        <w:t>bdate</w:t>
+      </w:r>
+      <w:proofErr w:type="spellEnd"/>
+      <w:r>
+        <w:rPr>
+          <w:rFonts w:ascii="Arial" w:hAnsi="Arial" w:cs="Arial"/>
+          <w:b/>
+          <w:bCs/>
+          <w:sz w:val="20"/>
+          <w:szCs w:val="20"/>
+          <w:u w:val="single"/>
+        </w:rPr>
+        <w:t>}</w:t>
       </w:r>
       <w:r>
         <w:rPr>
@@ -1149,7 +1500,31 @@
           <w:szCs w:val="20"/>
           <w:u w:val="single"/>
         </w:rPr>
-        <w:t>${bite_date}</w:t>
+        <w:t>${</w:t>
+      </w:r>
+      <w:proofErr w:type="spellStart"/>
+      <w:r>
+        <w:rPr>
+          <w:rFonts w:ascii="Arial" w:hAnsi="Arial" w:cs="Arial"/>
+          <w:b/>
+          <w:bCs/>
+          <w:sz w:val="20"/>
+          <w:szCs w:val="20"/>
+          <w:u w:val="single"/>
+        </w:rPr>
+        <w:t>bite_date</w:t>
+      </w:r>
+      <w:proofErr w:type="spellEnd"/>
+      <w:r>
+        <w:rPr>
+          <w:rFonts w:ascii="Arial" w:hAnsi="Arial" w:cs="Arial"/>
+          <w:b/>
+          <w:bCs/>
+          <w:sz w:val="20"/>
+          <w:szCs w:val="20"/>
+          <w:u w:val="single"/>
+        </w:rPr>
+        <w:t>}</w:t>
       </w:r>
       <w:r>
         <w:rPr>
@@ -1416,7 +1791,7 @@
           </mc:Choice>
           <mc:Fallback>
             <w:pict>
-              <v:shape w14:anchorId="456D2D5F" id="Text Box 1" o:spid="_x0000_s1029" type="#_x0000_t202" style="position:absolute;margin-left:628.45pt;margin-top:157.15pt;width:131.25pt;height:69pt;z-index:251659264;visibility:visible;mso-wrap-style:square;mso-width-percent:0;mso-height-percent:0;mso-wrap-distance-left:9pt;mso-wrap-distance-top:0;mso-wrap-distance-right:9pt;mso-wrap-distance-bottom:0;mso-position-horizontal:absolute;mso-position-horizontal-relative:text;mso-position-vertical:absolute;mso-position-vertical-relative:text;mso-width-percent:0;mso-height-percent:0;mso-width-relative:margin;mso-height-relative:margin;v-text-anchor:top" o:gfxdata="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" fillcolor="white [3201]" strokeweight=".5pt">
+              <v:shape w14:anchorId="456D2D5F" id="Text Box 1" o:spid="_x0000_s1030" type="#_x0000_t202" style="position:absolute;margin-left:628.45pt;margin-top:157.15pt;width:131.25pt;height:69pt;z-index:251659264;visibility:visible;mso-wrap-style:square;mso-width-percent:0;mso-height-percent:0;mso-wrap-distance-left:9pt;mso-wrap-distance-top:0;mso-wrap-distance-right:9pt;mso-wrap-distance-bottom:0;mso-position-horizontal:absolute;mso-position-horizontal-relative:text;mso-position-vertical:absolute;mso-position-vertical-relative:text;mso-width-percent:0;mso-height-percent:0;mso-width-relative:margin;mso-height-relative:margin;v-text-anchor:top" o:gfxdata="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" fillcolor="white [3201]" strokeweight=".5pt">
                 <v:textbox>
                   <w:txbxContent>
                     <w:p>
@@ -1658,7 +2033,29 @@
           <w:sz w:val="20"/>
           <w:szCs w:val="20"/>
         </w:rPr>
-        <w:t>${fhead}</w:t>
+        <w:t>${</w:t>
+      </w:r>
+      <w:proofErr w:type="spellStart"/>
+      <w:r>
+        <w:rPr>
+          <w:rFonts w:ascii="Arial" w:hAnsi="Arial" w:cs="Arial"/>
+          <w:b/>
+          <w:bCs/>
+          <w:sz w:val="20"/>
+          <w:szCs w:val="20"/>
+        </w:rPr>
+        <w:t>fhead</w:t>
+      </w:r>
+      <w:proofErr w:type="spellEnd"/>
+      <w:r>
+        <w:rPr>
+          <w:rFonts w:ascii="Arial" w:hAnsi="Arial" w:cs="Arial"/>
+          <w:b/>
+          <w:bCs/>
+          <w:sz w:val="20"/>
+          <w:szCs w:val="20"/>
+        </w:rPr>
+        <w:t>}</w:t>
       </w:r>
       <w:r>
         <w:rPr>
@@ -1760,7 +2157,31 @@
           <w:szCs w:val="20"/>
           <w:u w:val="single"/>
         </w:rPr>
-        <w:t>${fop_specify}</w:t>
+        <w:t>${</w:t>
+      </w:r>
+      <w:proofErr w:type="spellStart"/>
+      <w:r>
+        <w:rPr>
+          <w:rFonts w:ascii="Arial" w:hAnsi="Arial" w:cs="Arial"/>
+          <w:b/>
+          <w:bCs/>
+          <w:sz w:val="20"/>
+          <w:szCs w:val="20"/>
+          <w:u w:val="single"/>
+        </w:rPr>
+        <w:t>fop_specify</w:t>
+      </w:r>
+      <w:proofErr w:type="spellEnd"/>
+      <w:r>
+        <w:rPr>
+          <w:rFonts w:ascii="Arial" w:hAnsi="Arial" w:cs="Arial"/>
+          <w:b/>
+          <w:bCs/>
+          <w:sz w:val="20"/>
+          <w:szCs w:val="20"/>
+          <w:u w:val="single"/>
+        </w:rPr>
+        <w:t>}</w:t>
       </w:r>
       <w:r>
         <w:rPr>
@@ -1982,27 +2403,83 @@
           <w:sz w:val="20"/>
           <w:szCs w:val="20"/>
         </w:rPr>
-        <w:t>${fdg}</w:t>
-      </w:r>
-      <w:r>
-        <w:rPr>
-          <w:rFonts w:ascii="Arial" w:hAnsi="Arial" w:cs="Arial"/>
-          <w:b/>
-          <w:bCs/>
-          <w:sz w:val="20"/>
-          <w:szCs w:val="20"/>
-        </w:rPr>
-        <w:t>) DOG   (</w:t>
-      </w:r>
-      <w:r>
-        <w:rPr>
-          <w:rFonts w:ascii="Arial" w:hAnsi="Arial" w:cs="Arial"/>
-          <w:b/>
-          <w:bCs/>
-          <w:sz w:val="20"/>
-          <w:szCs w:val="20"/>
-        </w:rPr>
-        <w:t>${fct}</w:t>
+        <w:t>${</w:t>
+      </w:r>
+      <w:proofErr w:type="spellStart"/>
+      <w:r>
+        <w:rPr>
+          <w:rFonts w:ascii="Arial" w:hAnsi="Arial" w:cs="Arial"/>
+          <w:b/>
+          <w:bCs/>
+          <w:sz w:val="20"/>
+          <w:szCs w:val="20"/>
+        </w:rPr>
+        <w:t>fdg</w:t>
+      </w:r>
+      <w:proofErr w:type="spellEnd"/>
+      <w:r>
+        <w:rPr>
+          <w:rFonts w:ascii="Arial" w:hAnsi="Arial" w:cs="Arial"/>
+          <w:b/>
+          <w:bCs/>
+          <w:sz w:val="20"/>
+          <w:szCs w:val="20"/>
+        </w:rPr>
+        <w:t>}</w:t>
+      </w:r>
+      <w:r>
+        <w:rPr>
+          <w:rFonts w:ascii="Arial" w:hAnsi="Arial" w:cs="Arial"/>
+          <w:b/>
+          <w:bCs/>
+          <w:sz w:val="20"/>
+          <w:szCs w:val="20"/>
+        </w:rPr>
+        <w:t>) DOG</w:t>
+      </w:r>
+      <w:proofErr w:type="gramStart"/>
+      <w:r>
+        <w:rPr>
+          <w:rFonts w:ascii="Arial" w:hAnsi="Arial" w:cs="Arial"/>
+          <w:b/>
+          <w:bCs/>
+          <w:sz w:val="20"/>
+          <w:szCs w:val="20"/>
+        </w:rPr>
+        <w:t xml:space="preserve">   (</w:t>
+      </w:r>
+      <w:proofErr w:type="gramEnd"/>
+      <w:r>
+        <w:rPr>
+          <w:rFonts w:ascii="Arial" w:hAnsi="Arial" w:cs="Arial"/>
+          <w:b/>
+          <w:bCs/>
+          <w:sz w:val="20"/>
+          <w:szCs w:val="20"/>
+        </w:rPr>
+        <w:t>${</w:t>
+      </w:r>
+      <w:proofErr w:type="spellStart"/>
+      <w:r>
+        <w:rPr>
+          <w:rFonts w:ascii="Arial" w:hAnsi="Arial" w:cs="Arial"/>
+          <w:b/>
+          <w:bCs/>
+          <w:sz w:val="20"/>
+          <w:szCs w:val="20"/>
+        </w:rPr>
+        <w:t>fct</w:t>
+      </w:r>
+      <w:proofErr w:type="spellEnd"/>
+      <w:r>
+        <w:rPr>
+          <w:rFonts w:ascii="Arial" w:hAnsi="Arial" w:cs="Arial"/>
+          <w:b/>
+          <w:bCs/>
+          <w:sz w:val="20"/>
+          <w:szCs w:val="20"/>
+        </w:rPr>
+        <w:t>}</w:t>
       </w:r>
       <w:r>
         <w:rPr>
@@ -2043,7 +2520,29 @@
           <w:sz w:val="20"/>
           <w:szCs w:val="20"/>
         </w:rPr>
-        <w:t>${fot}</w:t>
+        <w:t>${</w:t>
+      </w:r>
+      <w:proofErr w:type="spellStart"/>
+      <w:r>
+        <w:rPr>
+          <w:rFonts w:ascii="Arial" w:hAnsi="Arial" w:cs="Arial"/>
+          <w:b/>
+          <w:bCs/>
+          <w:sz w:val="20"/>
+          <w:szCs w:val="20"/>
+        </w:rPr>
+        <w:t>fot</w:t>
+      </w:r>
+      <w:proofErr w:type="spellEnd"/>
+      <w:r>
+        <w:rPr>
+          <w:rFonts w:ascii="Arial" w:hAnsi="Arial" w:cs="Arial"/>
+          <w:b/>
+          <w:bCs/>
+          <w:sz w:val="20"/>
+          <w:szCs w:val="20"/>
+        </w:rPr>
+        <w:t>}</w:t>
       </w:r>
       <w:r>
         <w:rPr>
@@ -2074,7 +2573,31 @@
           <w:szCs w:val="20"/>
           <w:u w:val="single"/>
         </w:rPr>
-        <w:t>${fot_sp}</w:t>
+        <w:t>${</w:t>
+      </w:r>
+      <w:proofErr w:type="spellStart"/>
+      <w:r>
+        <w:rPr>
+          <w:rFonts w:ascii="Arial" w:hAnsi="Arial" w:cs="Arial"/>
+          <w:b/>
+          <w:bCs/>
+          <w:sz w:val="20"/>
+          <w:szCs w:val="20"/>
+          <w:u w:val="single"/>
+        </w:rPr>
+        <w:t>fot_sp</w:t>
+      </w:r>
+      <w:proofErr w:type="spellEnd"/>
+      <w:r>
+        <w:rPr>
+          <w:rFonts w:ascii="Arial" w:hAnsi="Arial" w:cs="Arial"/>
+          <w:b/>
+          <w:bCs/>
+          <w:sz w:val="20"/>
+          <w:szCs w:val="20"/>
+          <w:u w:val="single"/>
+        </w:rPr>
+        <w:t>}</w:t>
       </w:r>
       <w:r>
         <w:rPr>
@@ -2145,17 +2668,29 @@
           <w:sz w:val="20"/>
           <w:szCs w:val="20"/>
         </w:rPr>
-        <w:t>4. Past History of Animal Bite:</w:t>
-      </w:r>
-      <w:r>
-        <w:rPr>
-          <w:rFonts w:ascii="Arial" w:hAnsi="Arial" w:cs="Arial"/>
-          <w:b/>
-          <w:bCs/>
-          <w:sz w:val="20"/>
-          <w:szCs w:val="20"/>
-        </w:rPr>
-        <w:t xml:space="preserve"> (</w:t>
+        <w:t xml:space="preserve">4. </w:t>
+      </w:r>
+      <w:proofErr w:type="gramStart"/>
+      <w:r>
+        <w:rPr>
+          <w:rFonts w:ascii="Arial" w:hAnsi="Arial" w:cs="Arial"/>
+          <w:b/>
+          <w:bCs/>
+          <w:sz w:val="20"/>
+          <w:szCs w:val="20"/>
+        </w:rPr>
+        <w:t>Past History</w:t>
+      </w:r>
+      <w:proofErr w:type="gramEnd"/>
+      <w:r>
+        <w:rPr>
+          <w:rFonts w:ascii="Arial" w:hAnsi="Arial" w:cs="Arial"/>
+          <w:b/>
+          <w:bCs/>
+          <w:sz w:val="20"/>
+          <w:szCs w:val="20"/>
+        </w:rPr>
+        <w:t xml:space="preserve"> of Animal Bite:</w:t>
       </w:r>
       <w:r>
         <w:rPr>
@@ -2167,15 +2702,16 @@
         </w:rPr>
         <w:t xml:space="preserve"> </w:t>
       </w:r>
-      <w:r>
-        <w:rPr>
-          <w:rFonts w:ascii="Arial" w:hAnsi="Arial" w:cs="Arial"/>
-          <w:b/>
-          <w:bCs/>
-          <w:sz w:val="20"/>
-          <w:szCs w:val="20"/>
-        </w:rPr>
-        <w:t>) YES   (</w:t>
+      <w:proofErr w:type="gramStart"/>
+      <w:r>
+        <w:rPr>
+          <w:rFonts w:ascii="Arial" w:hAnsi="Arial" w:cs="Arial"/>
+          <w:b/>
+          <w:bCs/>
+          <w:sz w:val="20"/>
+          <w:szCs w:val="20"/>
+        </w:rPr>
+        <w:t>(</w:t>
       </w:r>
       <w:r>
         <w:rPr>
@@ -2195,6 +2731,49 @@
           <w:sz w:val="20"/>
           <w:szCs w:val="20"/>
         </w:rPr>
+        <w:t>)</w:t>
+      </w:r>
+      <w:proofErr w:type="gramEnd"/>
+      <w:r>
+        <w:rPr>
+          <w:rFonts w:ascii="Arial" w:hAnsi="Arial" w:cs="Arial"/>
+          <w:b/>
+          <w:bCs/>
+          <w:sz w:val="20"/>
+          <w:szCs w:val="20"/>
+        </w:rPr>
+        <w:t xml:space="preserve"> YES</w:t>
+      </w:r>
+      <w:proofErr w:type="gramStart"/>
+      <w:r>
+        <w:rPr>
+          <w:rFonts w:ascii="Arial" w:hAnsi="Arial" w:cs="Arial"/>
+          <w:b/>
+          <w:bCs/>
+          <w:sz w:val="20"/>
+          <w:szCs w:val="20"/>
+        </w:rPr>
+        <w:t xml:space="preserve">   (</w:t>
+      </w:r>
+      <w:proofErr w:type="gramEnd"/>
+      <w:r>
+        <w:rPr>
+          <w:rFonts w:ascii="Arial" w:hAnsi="Arial" w:cs="Arial"/>
+          <w:b/>
+          <w:bCs/>
+          <w:sz w:val="20"/>
+          <w:szCs w:val="20"/>
+        </w:rPr>
+        <w:t xml:space="preserve"> </w:t>
+      </w:r>
+      <w:r>
+        <w:rPr>
+          <w:rFonts w:ascii="Arial" w:hAnsi="Arial" w:cs="Arial"/>
+          <w:b/>
+          <w:bCs/>
+          <w:sz w:val="20"/>
+          <w:szCs w:val="20"/>
+        </w:rPr>
         <w:t xml:space="preserve">) NO   </w:t>
       </w:r>
       <w:r>
@@ -2207,6 +2786,7 @@
         </w:rPr>
         <w:tab/>
       </w:r>
+      <w:proofErr w:type="gramStart"/>
       <w:r>
         <w:rPr>
           <w:rFonts w:ascii="Arial" w:hAnsi="Arial" w:cs="Arial"/>
@@ -2245,7 +2825,18 @@
           <w:sz w:val="20"/>
           <w:szCs w:val="20"/>
         </w:rPr>
-        <w:t>) SPECIFY DATE:</w:t>
+        <w:t>)</w:t>
+      </w:r>
+      <w:proofErr w:type="gramEnd"/>
+      <w:r>
+        <w:rPr>
+          <w:rFonts w:ascii="Arial" w:hAnsi="Arial" w:cs="Arial"/>
+          <w:b/>
+          <w:bCs/>
+          <w:sz w:val="20"/>
+          <w:szCs w:val="20"/>
+        </w:rPr>
+        <w:t xml:space="preserve"> SPECIFY DATE:</w:t>
       </w:r>
       <w:r>
         <w:rPr>
@@ -2296,7 +2887,29 @@
           <w:szCs w:val="20"/>
         </w:rPr>
         <w:br/>
-        <w:t>4. Based on item 3, was the PEP primary immunization schedule completed (</w:t>
+        <w:t>4. Based on item 3</w:t>
+      </w:r>
+      <w:proofErr w:type="gramStart"/>
+      <w:r>
+        <w:rPr>
+          <w:rFonts w:ascii="Arial" w:hAnsi="Arial" w:cs="Arial"/>
+          <w:b/>
+          <w:bCs/>
+          <w:sz w:val="20"/>
+          <w:szCs w:val="20"/>
+        </w:rPr>
+        <w:t>, was</w:t>
+      </w:r>
+      <w:proofErr w:type="gramEnd"/>
+      <w:r>
+        <w:rPr>
+          <w:rFonts w:ascii="Arial" w:hAnsi="Arial" w:cs="Arial"/>
+          <w:b/>
+          <w:bCs/>
+          <w:sz w:val="20"/>
+          <w:szCs w:val="20"/>
+        </w:rPr>
+        <w:t xml:space="preserve"> the PEP primary immunization schedule completed (</w:t>
       </w:r>
       <w:r>
         <w:rPr>
@@ -2316,7 +2929,29 @@
           <w:sz w:val="20"/>
           <w:szCs w:val="20"/>
         </w:rPr>
-        <w:t>) YES   ( ) NO</w:t>
+        <w:t>) YES</w:t>
+      </w:r>
+      <w:proofErr w:type="gramStart"/>
+      <w:r>
+        <w:rPr>
+          <w:rFonts w:ascii="Arial" w:hAnsi="Arial" w:cs="Arial"/>
+          <w:b/>
+          <w:bCs/>
+          <w:sz w:val="20"/>
+          <w:szCs w:val="20"/>
+        </w:rPr>
+        <w:t xml:space="preserve">   (</w:t>
+      </w:r>
+      <w:proofErr w:type="gramEnd"/>
+      <w:r>
+        <w:rPr>
+          <w:rFonts w:ascii="Arial" w:hAnsi="Arial" w:cs="Arial"/>
+          <w:b/>
+          <w:bCs/>
+          <w:sz w:val="20"/>
+          <w:szCs w:val="20"/>
+        </w:rPr>
+        <w:t xml:space="preserve"> ) NO</w:t>
       </w:r>
     </w:p>
     <w:tbl>
@@ -2568,7 +3203,25 @@
                 <w:sz w:val="20"/>
                 <w:szCs w:val="20"/>
               </w:rPr>
-              <w:t>) ID   ( ) IM</w:t>
+              <w:t>) ID</w:t>
+            </w:r>
+            <w:proofErr w:type="gramStart"/>
+            <w:r>
+              <w:rPr>
+                <w:rFonts w:ascii="Arial" w:hAnsi="Arial" w:cs="Arial"/>
+                <w:sz w:val="20"/>
+                <w:szCs w:val="20"/>
+              </w:rPr>
+              <w:t xml:space="preserve">   (</w:t>
+            </w:r>
+            <w:proofErr w:type="gramEnd"/>
+            <w:r>
+              <w:rPr>
+                <w:rFonts w:ascii="Arial" w:hAnsi="Arial" w:cs="Arial"/>
+                <w:sz w:val="20"/>
+                <w:szCs w:val="20"/>
+              </w:rPr>
+              <w:t xml:space="preserve"> ) IM</w:t>
             </w:r>
           </w:p>
         </w:tc>
@@ -2699,7 +3352,25 @@
                 <w:sz w:val="20"/>
                 <w:szCs w:val="20"/>
               </w:rPr>
-              <w:t>) ID   ( ) IM</w:t>
+              <w:t>) ID</w:t>
+            </w:r>
+            <w:proofErr w:type="gramStart"/>
+            <w:r>
+              <w:rPr>
+                <w:rFonts w:ascii="Arial" w:hAnsi="Arial" w:cs="Arial"/>
+                <w:sz w:val="20"/>
+                <w:szCs w:val="20"/>
+              </w:rPr>
+              <w:t xml:space="preserve">   (</w:t>
+            </w:r>
+            <w:proofErr w:type="gramEnd"/>
+            <w:r>
+              <w:rPr>
+                <w:rFonts w:ascii="Arial" w:hAnsi="Arial" w:cs="Arial"/>
+                <w:sz w:val="20"/>
+                <w:szCs w:val="20"/>
+              </w:rPr>
+              <w:t xml:space="preserve"> ) IM</w:t>
             </w:r>
           </w:p>
         </w:tc>
@@ -2846,7 +3517,25 @@
                 <w:sz w:val="20"/>
                 <w:szCs w:val="20"/>
               </w:rPr>
-              <w:t>) ID   ( ) IM</w:t>
+              <w:t>) ID</w:t>
+            </w:r>
+            <w:proofErr w:type="gramStart"/>
+            <w:r>
+              <w:rPr>
+                <w:rFonts w:ascii="Arial" w:hAnsi="Arial" w:cs="Arial"/>
+                <w:sz w:val="20"/>
+                <w:szCs w:val="20"/>
+              </w:rPr>
+              <w:t xml:space="preserve">   (</w:t>
+            </w:r>
+            <w:proofErr w:type="gramEnd"/>
+            <w:r>
+              <w:rPr>
+                <w:rFonts w:ascii="Arial" w:hAnsi="Arial" w:cs="Arial"/>
+                <w:sz w:val="20"/>
+                <w:szCs w:val="20"/>
+              </w:rPr>
+              <w:t xml:space="preserve"> ) IM</w:t>
             </w:r>
           </w:p>
         </w:tc>
@@ -2993,7 +3682,25 @@
                 <w:sz w:val="20"/>
                 <w:szCs w:val="20"/>
               </w:rPr>
-              <w:t>) ID   ( ) IM</w:t>
+              <w:t>) ID</w:t>
+            </w:r>
+            <w:proofErr w:type="gramStart"/>
+            <w:r>
+              <w:rPr>
+                <w:rFonts w:ascii="Arial" w:hAnsi="Arial" w:cs="Arial"/>
+                <w:sz w:val="20"/>
+                <w:szCs w:val="20"/>
+              </w:rPr>
+              <w:t xml:space="preserve">   (</w:t>
+            </w:r>
+            <w:proofErr w:type="gramEnd"/>
+            <w:r>
+              <w:rPr>
+                <w:rFonts w:ascii="Arial" w:hAnsi="Arial" w:cs="Arial"/>
+                <w:sz w:val="20"/>
+                <w:szCs w:val="20"/>
+              </w:rPr>
+              <w:t xml:space="preserve"> ) IM</w:t>
             </w:r>
           </w:p>
         </w:tc>
@@ -3101,8 +3808,9 @@
                 <w:sz w:val="14"/>
                 <w:szCs w:val="14"/>
               </w:rPr>
-              <w:t>BOOSTER DOSE ONLY (</w:t>
-            </w:r>
+              <w:t xml:space="preserve">BOOSTER DOSE ONLY </w:t>
+            </w:r>
+            <w:proofErr w:type="gramStart"/>
             <w:r>
               <w:rPr>
                 <w:rFonts w:ascii="Arial" w:hAnsi="Arial" w:cs="Arial"/>
@@ -3111,7 +3819,7 @@
                 <w:sz w:val="14"/>
                 <w:szCs w:val="14"/>
               </w:rPr>
-              <w:t xml:space="preserve"> </w:t>
+              <w:t>(</w:t>
             </w:r>
             <w:r>
               <w:rPr>
@@ -3121,7 +3829,28 @@
                 <w:sz w:val="14"/>
                 <w:szCs w:val="14"/>
               </w:rPr>
-              <w:t>) YES</w:t>
+              <w:t xml:space="preserve"> </w:t>
+            </w:r>
+            <w:r>
+              <w:rPr>
+                <w:rFonts w:ascii="Arial" w:hAnsi="Arial" w:cs="Arial"/>
+                <w:b/>
+                <w:bCs/>
+                <w:sz w:val="14"/>
+                <w:szCs w:val="14"/>
+              </w:rPr>
+              <w:t>)</w:t>
+            </w:r>
+            <w:proofErr w:type="gramEnd"/>
+            <w:r>
+              <w:rPr>
+                <w:rFonts w:ascii="Arial" w:hAnsi="Arial" w:cs="Arial"/>
+                <w:b/>
+                <w:bCs/>
+                <w:sz w:val="14"/>
+                <w:szCs w:val="14"/>
+              </w:rPr>
+              <w:t xml:space="preserve"> YES</w:t>
             </w:r>
           </w:p>
           <w:p>
@@ -3159,6 +3888,7 @@
                 <w:szCs w:val="22"/>
               </w:rPr>
             </w:pPr>
+            <w:proofErr w:type="gramStart"/>
             <w:r>
               <w:rPr>
                 <w:rFonts w:ascii="Arial" w:hAnsi="Arial" w:cs="Arial"/>
@@ -3173,7 +3903,34 @@
                 <w:sz w:val="20"/>
                 <w:szCs w:val="20"/>
               </w:rPr>
-              <w:t>) ID   ( ) IM</w:t>
+              <w:t>)</w:t>
+            </w:r>
+            <w:proofErr w:type="gramEnd"/>
+            <w:r>
+              <w:rPr>
+                <w:rFonts w:ascii="Arial" w:hAnsi="Arial" w:cs="Arial"/>
+                <w:sz w:val="20"/>
+                <w:szCs w:val="20"/>
+              </w:rPr>
+              <w:t xml:space="preserve"> ID</w:t>
+            </w:r>
+            <w:proofErr w:type="gramStart"/>
+            <w:r>
+              <w:rPr>
+                <w:rFonts w:ascii="Arial" w:hAnsi="Arial" w:cs="Arial"/>
+                <w:sz w:val="20"/>
+                <w:szCs w:val="20"/>
+              </w:rPr>
+              <w:t xml:space="preserve">   (</w:t>
+            </w:r>
+            <w:proofErr w:type="gramEnd"/>
+            <w:r>
+              <w:rPr>
+                <w:rFonts w:ascii="Arial" w:hAnsi="Arial" w:cs="Arial"/>
+                <w:sz w:val="20"/>
+                <w:szCs w:val="20"/>
+              </w:rPr>
+              <w:t xml:space="preserve"> ) IM</w:t>
             </w:r>
           </w:p>
         </w:tc>
@@ -3263,6 +4020,7 @@
                 <w:szCs w:val="22"/>
               </w:rPr>
             </w:pPr>
+            <w:proofErr w:type="gramStart"/>
             <w:r>
               <w:rPr>
                 <w:rFonts w:ascii="Arial" w:hAnsi="Arial" w:cs="Arial"/>
@@ -3285,7 +4043,34 @@
                 <w:sz w:val="20"/>
                 <w:szCs w:val="20"/>
               </w:rPr>
-              <w:t>) ID   ( ) IM</w:t>
+              <w:t>)</w:t>
+            </w:r>
+            <w:proofErr w:type="gramEnd"/>
+            <w:r>
+              <w:rPr>
+                <w:rFonts w:ascii="Arial" w:hAnsi="Arial" w:cs="Arial"/>
+                <w:sz w:val="20"/>
+                <w:szCs w:val="20"/>
+              </w:rPr>
+              <w:t xml:space="preserve"> ID</w:t>
+            </w:r>
+            <w:proofErr w:type="gramStart"/>
+            <w:r>
+              <w:rPr>
+                <w:rFonts w:ascii="Arial" w:hAnsi="Arial" w:cs="Arial"/>
+                <w:sz w:val="20"/>
+                <w:szCs w:val="20"/>
+              </w:rPr>
+              <w:t xml:space="preserve">   (</w:t>
+            </w:r>
+            <w:proofErr w:type="gramEnd"/>
+            <w:r>
+              <w:rPr>
+                <w:rFonts w:ascii="Arial" w:hAnsi="Arial" w:cs="Arial"/>
+                <w:sz w:val="20"/>
+                <w:szCs w:val="20"/>
+              </w:rPr>
+              <w:t xml:space="preserve"> ) IM</w:t>
             </w:r>
           </w:p>
         </w:tc>
@@ -3380,8 +4165,45 @@
                 <w:rFonts w:ascii="Arial" w:hAnsi="Arial" w:cs="Arial"/>
                 <w:sz w:val="22"/>
                 <w:szCs w:val="22"/>
-              </w:rPr>
-              <w:t>_________ml</w:t>
+                <w:u w:val="single"/>
+              </w:rPr>
+              <w:t>${</w:t>
+            </w:r>
+            <w:proofErr w:type="spellStart"/>
+            <w:r>
+              <w:rPr>
+                <w:rFonts w:ascii="Arial" w:hAnsi="Arial" w:cs="Arial"/>
+                <w:sz w:val="22"/>
+                <w:szCs w:val="22"/>
+                <w:u w:val="single"/>
+              </w:rPr>
+              <w:t>erig_ml</w:t>
+            </w:r>
+            <w:proofErr w:type="spellEnd"/>
+            <w:r>
+              <w:rPr>
+                <w:rFonts w:ascii="Arial" w:hAnsi="Arial" w:cs="Arial"/>
+                <w:sz w:val="22"/>
+                <w:szCs w:val="22"/>
+                <w:u w:val="single"/>
+              </w:rPr>
+              <w:t>}</w:t>
+            </w:r>
+            <w:r>
+              <w:rPr>
+                <w:rFonts w:ascii="Arial" w:hAnsi="Arial" w:cs="Arial"/>
+                <w:sz w:val="22"/>
+                <w:szCs w:val="22"/>
+              </w:rPr>
+              <w:t xml:space="preserve"> </w:t>
+            </w:r>
+            <w:r>
+              <w:rPr>
+                <w:rFonts w:ascii="Arial" w:hAnsi="Arial" w:cs="Arial"/>
+                <w:sz w:val="22"/>
+                <w:szCs w:val="22"/>
+              </w:rPr>
+              <w:t>ml</w:t>
             </w:r>
           </w:p>
         </w:tc>
@@ -3404,7 +4226,25 @@
                 <w:sz w:val="22"/>
                 <w:szCs w:val="22"/>
               </w:rPr>
-              <w:t>${erig_date}</w:t>
+              <w:t>${</w:t>
+            </w:r>
+            <w:proofErr w:type="spellStart"/>
+            <w:r>
+              <w:rPr>
+                <w:rFonts w:ascii="Arial" w:hAnsi="Arial" w:cs="Arial"/>
+                <w:sz w:val="22"/>
+                <w:szCs w:val="22"/>
+              </w:rPr>
+              <w:t>erig_date</w:t>
+            </w:r>
+            <w:proofErr w:type="spellEnd"/>
+            <w:r>
+              <w:rPr>
+                <w:rFonts w:ascii="Arial" w:hAnsi="Arial" w:cs="Arial"/>
+                <w:sz w:val="22"/>
+                <w:szCs w:val="22"/>
+              </w:rPr>
+              <w:t>}</w:t>
             </w:r>
           </w:p>
         </w:tc>
@@ -3620,13 +4460,23 @@
                 <w:szCs w:val="22"/>
               </w:rPr>
             </w:pPr>
+            <w:proofErr w:type="gramStart"/>
             <w:r>
               <w:rPr>
                 <w:rFonts w:ascii="Arial" w:hAnsi="Arial" w:cs="Arial"/>
                 <w:sz w:val="22"/>
                 <w:szCs w:val="22"/>
               </w:rPr>
-              <w:t>(  ) NONE</w:t>
+              <w:t>(  )</w:t>
+            </w:r>
+            <w:proofErr w:type="gramEnd"/>
+            <w:r>
+              <w:rPr>
+                <w:rFonts w:ascii="Arial" w:hAnsi="Arial" w:cs="Arial"/>
+                <w:sz w:val="22"/>
+                <w:szCs w:val="22"/>
+              </w:rPr>
+              <w:t xml:space="preserve"> NONE</w:t>
             </w:r>
           </w:p>
         </w:tc>

</xml_diff>